<commit_message>
MAJ Groupe + dao groupe + notice
</commit_message>
<xml_diff>
--- a/ressource/Documentation utilisateur - DEVOIR.docx
+++ b/ressource/Documentation utilisateur - DEVOIR.docx
@@ -184,17 +184,414 @@
       <w:r>
         <w:rPr>
           <w:noProof/>
+          <w:lang w:val="fr-FR" w:eastAsia="fr-FR"/>
         </w:rPr>
         <mc:AlternateContent>
           <mc:Choice Requires="wps">
             <w:drawing>
-              <wp:anchor distT="0" distB="0" distL="114300" distR="114300" simplePos="0" relativeHeight="251677696" behindDoc="0" locked="0" layoutInCell="1" allowOverlap="1" wp14:anchorId="6B42C050" wp14:editId="7AD8A848">
+              <wp:anchor distT="0" distB="0" distL="114300" distR="114300" simplePos="0" relativeHeight="251681792" behindDoc="0" locked="0" layoutInCell="1" allowOverlap="1" wp14:anchorId="2BD225FC" wp14:editId="38080492">
                 <wp:simplePos x="0" y="0"/>
                 <wp:positionH relativeFrom="column">
-                  <wp:posOffset>2038350</wp:posOffset>
+                  <wp:posOffset>2981325</wp:posOffset>
                 </wp:positionH>
                 <wp:positionV relativeFrom="paragraph">
-                  <wp:posOffset>2355215</wp:posOffset>
+                  <wp:posOffset>1583690</wp:posOffset>
+                </wp:positionV>
+                <wp:extent cx="371475" cy="514350"/>
+                <wp:effectExtent l="19050" t="19050" r="28575" b="19050"/>
+                <wp:wrapNone/>
+                <wp:docPr id="18" name="Rectangle 18"/>
+                <wp:cNvGraphicFramePr/>
+                <a:graphic xmlns:a="http://schemas.openxmlformats.org/drawingml/2006/main">
+                  <a:graphicData uri="http://schemas.microsoft.com/office/word/2010/wordprocessingShape">
+                    <wps:wsp>
+                      <wps:cNvSpPr/>
+                      <wps:spPr>
+                        <a:xfrm>
+                          <a:off x="0" y="0"/>
+                          <a:ext cx="371475" cy="514350"/>
+                        </a:xfrm>
+                        <a:prstGeom prst="rect">
+                          <a:avLst/>
+                        </a:prstGeom>
+                        <a:noFill/>
+                        <a:ln w="38100">
+                          <a:solidFill>
+                            <a:srgbClr val="00B050"/>
+                          </a:solidFill>
+                        </a:ln>
+                      </wps:spPr>
+                      <wps:style>
+                        <a:lnRef idx="2">
+                          <a:schemeClr val="accent1">
+                            <a:shade val="50000"/>
+                          </a:schemeClr>
+                        </a:lnRef>
+                        <a:fillRef idx="1">
+                          <a:schemeClr val="accent1"/>
+                        </a:fillRef>
+                        <a:effectRef idx="0">
+                          <a:schemeClr val="accent1"/>
+                        </a:effectRef>
+                        <a:fontRef idx="minor">
+                          <a:schemeClr val="lt1"/>
+                        </a:fontRef>
+                      </wps:style>
+                      <wps:bodyPr rot="0" spcFirstLastPara="0" vertOverflow="overflow" horzOverflow="overflow" vert="horz" wrap="square" lIns="91440" tIns="45720" rIns="91440" bIns="45720" numCol="1" spcCol="0" rtlCol="0" fromWordArt="0" anchor="ctr" anchorCtr="0" forceAA="0" compatLnSpc="1">
+                        <a:prstTxWarp prst="textNoShape">
+                          <a:avLst/>
+                        </a:prstTxWarp>
+                        <a:noAutofit/>
+                      </wps:bodyPr>
+                    </wps:wsp>
+                  </a:graphicData>
+                </a:graphic>
+                <wp14:sizeRelH relativeFrom="margin">
+                  <wp14:pctWidth>0</wp14:pctWidth>
+                </wp14:sizeRelH>
+                <wp14:sizeRelV relativeFrom="margin">
+                  <wp14:pctHeight>0</wp14:pctHeight>
+                </wp14:sizeRelV>
+              </wp:anchor>
+            </w:drawing>
+          </mc:Choice>
+          <mc:Fallback>
+            <w:pict>
+              <v:rect w14:anchorId="0185638D" id="Rectangle 18" o:spid="_x0000_s1026" style="position:absolute;margin-left:234.75pt;margin-top:124.7pt;width:29.25pt;height:40.5pt;z-index:251681792;visibility:visible;mso-wrap-style:square;mso-width-percent:0;mso-height-percent:0;mso-wrap-distance-left:9pt;mso-wrap-distance-top:0;mso-wrap-distance-right:9pt;mso-wrap-distance-bottom:0;mso-position-horizontal:absolute;mso-position-horizontal-relative:text;mso-position-vertical:absolute;mso-position-vertical-relative:text;mso-width-percent:0;mso-height-percent:0;mso-width-relative:margin;mso-height-relative:margin;v-text-anchor:middle" o:gfxdata="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" filled="f" strokecolor="#00b050" strokeweight="3pt"/>
+            </w:pict>
+          </mc:Fallback>
+        </mc:AlternateContent>
+      </w:r>
+      <w:r>
+        <w:rPr>
+          <w:noProof/>
+          <w:lang w:val="fr-FR" w:eastAsia="fr-FR"/>
+        </w:rPr>
+        <mc:AlternateContent>
+          <mc:Choice Requires="wps">
+            <w:drawing>
+              <wp:anchor distT="0" distB="0" distL="114300" distR="114300" simplePos="0" relativeHeight="251679744" behindDoc="0" locked="0" layoutInCell="1" allowOverlap="1" wp14:anchorId="4116974C" wp14:editId="1AB720B1">
+                <wp:simplePos x="0" y="0"/>
+                <wp:positionH relativeFrom="column">
+                  <wp:posOffset>4380865</wp:posOffset>
+                </wp:positionH>
+                <wp:positionV relativeFrom="paragraph">
+                  <wp:posOffset>1069340</wp:posOffset>
+                </wp:positionV>
+                <wp:extent cx="371475" cy="285750"/>
+                <wp:effectExtent l="19050" t="19050" r="28575" b="19050"/>
+                <wp:wrapNone/>
+                <wp:docPr id="4" name="Rectangle 4"/>
+                <wp:cNvGraphicFramePr/>
+                <a:graphic xmlns:a="http://schemas.openxmlformats.org/drawingml/2006/main">
+                  <a:graphicData uri="http://schemas.microsoft.com/office/word/2010/wordprocessingShape">
+                    <wps:wsp>
+                      <wps:cNvSpPr/>
+                      <wps:spPr>
+                        <a:xfrm>
+                          <a:off x="0" y="0"/>
+                          <a:ext cx="371475" cy="285750"/>
+                        </a:xfrm>
+                        <a:prstGeom prst="rect">
+                          <a:avLst/>
+                        </a:prstGeom>
+                        <a:noFill/>
+                        <a:ln w="38100">
+                          <a:solidFill>
+                            <a:srgbClr val="00B050"/>
+                          </a:solidFill>
+                        </a:ln>
+                      </wps:spPr>
+                      <wps:style>
+                        <a:lnRef idx="2">
+                          <a:schemeClr val="accent1">
+                            <a:shade val="50000"/>
+                          </a:schemeClr>
+                        </a:lnRef>
+                        <a:fillRef idx="1">
+                          <a:schemeClr val="accent1"/>
+                        </a:fillRef>
+                        <a:effectRef idx="0">
+                          <a:schemeClr val="accent1"/>
+                        </a:effectRef>
+                        <a:fontRef idx="minor">
+                          <a:schemeClr val="lt1"/>
+                        </a:fontRef>
+                      </wps:style>
+                      <wps:bodyPr rot="0" spcFirstLastPara="0" vertOverflow="overflow" horzOverflow="overflow" vert="horz" wrap="square" lIns="91440" tIns="45720" rIns="91440" bIns="45720" numCol="1" spcCol="0" rtlCol="0" fromWordArt="0" anchor="ctr" anchorCtr="0" forceAA="0" compatLnSpc="1">
+                        <a:prstTxWarp prst="textNoShape">
+                          <a:avLst/>
+                        </a:prstTxWarp>
+                        <a:noAutofit/>
+                      </wps:bodyPr>
+                    </wps:wsp>
+                  </a:graphicData>
+                </a:graphic>
+                <wp14:sizeRelH relativeFrom="margin">
+                  <wp14:pctWidth>0</wp14:pctWidth>
+                </wp14:sizeRelH>
+                <wp14:sizeRelV relativeFrom="margin">
+                  <wp14:pctHeight>0</wp14:pctHeight>
+                </wp14:sizeRelV>
+              </wp:anchor>
+            </w:drawing>
+          </mc:Choice>
+          <mc:Fallback>
+            <w:pict>
+              <v:rect w14:anchorId="1D1D53C0" id="Rectangle 4" o:spid="_x0000_s1026" style="position:absolute;margin-left:344.95pt;margin-top:84.2pt;width:29.25pt;height:22.5pt;z-index:251679744;visibility:visible;mso-wrap-style:square;mso-width-percent:0;mso-height-percent:0;mso-wrap-distance-left:9pt;mso-wrap-distance-top:0;mso-wrap-distance-right:9pt;mso-wrap-distance-bottom:0;mso-position-horizontal:absolute;mso-position-horizontal-relative:text;mso-position-vertical:absolute;mso-position-vertical-relative:text;mso-width-percent:0;mso-height-percent:0;mso-width-relative:margin;mso-height-relative:margin;v-text-anchor:middle" o:gfxdata="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" filled="f" strokecolor="#00b050" strokeweight="3pt"/>
+            </w:pict>
+          </mc:Fallback>
+        </mc:AlternateContent>
+      </w:r>
+      <w:r>
+        <w:rPr>
+          <w:noProof/>
+          <w:lang w:val="fr-FR" w:eastAsia="fr-FR"/>
+        </w:rPr>
+        <mc:AlternateContent>
+          <mc:Choice Requires="wps">
+            <w:drawing>
+              <wp:anchor distT="0" distB="0" distL="114300" distR="114300" simplePos="0" relativeHeight="251675648" behindDoc="0" locked="0" layoutInCell="1" allowOverlap="1" wp14:anchorId="56955E4B" wp14:editId="3B4F4388">
+                <wp:simplePos x="0" y="0"/>
+                <wp:positionH relativeFrom="column">
+                  <wp:posOffset>4157345</wp:posOffset>
+                </wp:positionH>
+                <wp:positionV relativeFrom="paragraph">
+                  <wp:posOffset>3079115</wp:posOffset>
+                </wp:positionV>
+                <wp:extent cx="1828800" cy="1828800"/>
+                <wp:effectExtent l="0" t="0" r="0" b="0"/>
+                <wp:wrapNone/>
+                <wp:docPr id="14" name="Zone de texte 14"/>
+                <wp:cNvGraphicFramePr/>
+                <a:graphic xmlns:a="http://schemas.openxmlformats.org/drawingml/2006/main">
+                  <a:graphicData uri="http://schemas.microsoft.com/office/word/2010/wordprocessingShape">
+                    <wps:wsp>
+                      <wps:cNvSpPr txBox="1"/>
+                      <wps:spPr>
+                        <a:xfrm>
+                          <a:off x="0" y="0"/>
+                          <a:ext cx="1828800" cy="1828800"/>
+                        </a:xfrm>
+                        <a:prstGeom prst="rect">
+                          <a:avLst/>
+                        </a:prstGeom>
+                        <a:noFill/>
+                        <a:ln>
+                          <a:noFill/>
+                        </a:ln>
+                        <a:effectLst/>
+                      </wps:spPr>
+                      <wps:txbx>
+                        <w:txbxContent>
+                          <w:p>
+                            <w:pPr>
+                              <w:jc w:val="center"/>
+                              <w:rPr>
+                                <w:noProof/>
+                                <w:color w:val="FF0000"/>
+                                <w:sz w:val="72"/>
+                                <w:szCs w:val="72"/>
+                                <w14:shadow w14:blurRad="38100" w14:dist="19050" w14:dir="2700000" w14:sx="100000" w14:sy="100000" w14:kx="0" w14:ky="0" w14:algn="tl">
+                                  <w14:schemeClr w14:val="dk1">
+                                    <w14:alpha w14:val="60000"/>
+                                  </w14:schemeClr>
+                                </w14:shadow>
+                                <w14:textOutline w14:w="0" w14:cap="flat" w14:cmpd="sng" w14:algn="ctr">
+                                  <w14:noFill/>
+                                  <w14:prstDash w14:val="solid"/>
+                                  <w14:round/>
+                                </w14:textOutline>
+                              </w:rPr>
+                            </w:pPr>
+                            <w:r>
+                              <w:rPr>
+                                <w:noProof/>
+                                <w:color w:val="FF0000"/>
+                                <w:sz w:val="72"/>
+                                <w:szCs w:val="72"/>
+                                <w14:shadow w14:blurRad="38100" w14:dist="19050" w14:dir="2700000" w14:sx="100000" w14:sy="100000" w14:kx="0" w14:ky="0" w14:algn="tl">
+                                  <w14:schemeClr w14:val="dk1">
+                                    <w14:alpha w14:val="60000"/>
+                                  </w14:schemeClr>
+                                </w14:shadow>
+                                <w14:textOutline w14:w="0" w14:cap="flat" w14:cmpd="sng" w14:algn="ctr">
+                                  <w14:noFill/>
+                                  <w14:prstDash w14:val="solid"/>
+                                  <w14:round/>
+                                </w14:textOutline>
+                              </w:rPr>
+                              <w:t>1</w:t>
+                            </w:r>
+                          </w:p>
+                          <w:p/>
+                        </w:txbxContent>
+                      </wps:txbx>
+                      <wps:bodyPr rot="0" spcFirstLastPara="0" vertOverflow="overflow" horzOverflow="overflow" vert="horz" wrap="none" lIns="91440" tIns="45720" rIns="91440" bIns="45720" numCol="1" spcCol="0" rtlCol="0" fromWordArt="0" anchor="t" anchorCtr="0" forceAA="0" compatLnSpc="1">
+                        <a:prstTxWarp prst="textNoShape">
+                          <a:avLst/>
+                        </a:prstTxWarp>
+                        <a:spAutoFit/>
+                      </wps:bodyPr>
+                    </wps:wsp>
+                  </a:graphicData>
+                </a:graphic>
+              </wp:anchor>
+            </w:drawing>
+          </mc:Choice>
+          <mc:Fallback>
+            <w:pict>
+              <v:shapetype w14:anchorId="56955E4B" id="_x0000_t202" coordsize="21600,21600" o:spt="202" path="m,l,21600r21600,l21600,xe">
+                <v:stroke joinstyle="miter"/>
+                <v:path gradientshapeok="t" o:connecttype="rect"/>
+              </v:shapetype>
+              <v:shape id="Zone de texte 14" o:spid="_x0000_s1026" type="#_x0000_t202" style="position:absolute;left:0;text-align:left;margin-left:327.35pt;margin-top:242.45pt;width:2in;height:2in;z-index:251675648;visibility:visible;mso-wrap-style:none;mso-wrap-distance-left:9pt;mso-wrap-distance-top:0;mso-wrap-distance-right:9pt;mso-wrap-distance-bottom:0;mso-position-horizontal:absolute;mso-position-horizontal-relative:text;mso-position-vertical:absolute;mso-position-vertical-relative:text;v-text-anchor:top" o:gfxdata="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" filled="f" stroked="f">
+                <v:textbox style="mso-fit-shape-to-text:t">
+                  <w:txbxContent>
+                    <w:p>
+                      <w:pPr>
+                        <w:jc w:val="center"/>
+                        <w:rPr>
+                          <w:noProof/>
+                          <w:color w:val="FF0000"/>
+                          <w:sz w:val="72"/>
+                          <w:szCs w:val="72"/>
+                          <w14:shadow w14:blurRad="38100" w14:dist="19050" w14:dir="2700000" w14:sx="100000" w14:sy="100000" w14:kx="0" w14:ky="0" w14:algn="tl">
+                            <w14:schemeClr w14:val="dk1">
+                              <w14:alpha w14:val="60000"/>
+                            </w14:schemeClr>
+                          </w14:shadow>
+                          <w14:textOutline w14:w="0" w14:cap="flat" w14:cmpd="sng" w14:algn="ctr">
+                            <w14:noFill/>
+                            <w14:prstDash w14:val="solid"/>
+                            <w14:round/>
+                          </w14:textOutline>
+                        </w:rPr>
+                      </w:pPr>
+                      <w:r>
+                        <w:rPr>
+                          <w:noProof/>
+                          <w:color w:val="FF0000"/>
+                          <w:sz w:val="72"/>
+                          <w:szCs w:val="72"/>
+                          <w14:shadow w14:blurRad="38100" w14:dist="19050" w14:dir="2700000" w14:sx="100000" w14:sy="100000" w14:kx="0" w14:ky="0" w14:algn="tl">
+                            <w14:schemeClr w14:val="dk1">
+                              <w14:alpha w14:val="60000"/>
+                            </w14:schemeClr>
+                          </w14:shadow>
+                          <w14:textOutline w14:w="0" w14:cap="flat" w14:cmpd="sng" w14:algn="ctr">
+                            <w14:noFill/>
+                            <w14:prstDash w14:val="solid"/>
+                            <w14:round/>
+                          </w14:textOutline>
+                        </w:rPr>
+                        <w:t>1</w:t>
+                      </w:r>
+                    </w:p>
+                    <w:p/>
+                  </w:txbxContent>
+                </v:textbox>
+              </v:shape>
+            </w:pict>
+          </mc:Fallback>
+        </mc:AlternateContent>
+      </w:r>
+      <w:r>
+        <w:rPr>
+          <w:noProof/>
+          <w:lang w:val="fr-FR" w:eastAsia="fr-FR"/>
+        </w:rPr>
+        <mc:AlternateContent>
+          <mc:Choice Requires="wps">
+            <w:drawing>
+              <wp:anchor distT="0" distB="0" distL="114300" distR="114300" simplePos="0" relativeHeight="251671552" behindDoc="0" locked="0" layoutInCell="1" allowOverlap="1" wp14:anchorId="6ADE7B8A" wp14:editId="743653BE">
+                <wp:simplePos x="0" y="0"/>
+                <wp:positionH relativeFrom="column">
+                  <wp:posOffset>3914775</wp:posOffset>
+                </wp:positionH>
+                <wp:positionV relativeFrom="paragraph">
+                  <wp:posOffset>3650615</wp:posOffset>
+                </wp:positionV>
+                <wp:extent cx="952500" cy="514350"/>
+                <wp:effectExtent l="19050" t="19050" r="19050" b="19050"/>
+                <wp:wrapNone/>
+                <wp:docPr id="12" name="Rectangle 12"/>
+                <wp:cNvGraphicFramePr/>
+                <a:graphic xmlns:a="http://schemas.openxmlformats.org/drawingml/2006/main">
+                  <a:graphicData uri="http://schemas.microsoft.com/office/word/2010/wordprocessingShape">
+                    <wps:wsp>
+                      <wps:cNvSpPr/>
+                      <wps:spPr>
+                        <a:xfrm>
+                          <a:off x="0" y="0"/>
+                          <a:ext cx="952500" cy="514350"/>
+                        </a:xfrm>
+                        <a:prstGeom prst="rect">
+                          <a:avLst/>
+                        </a:prstGeom>
+                        <a:noFill/>
+                        <a:ln w="38100">
+                          <a:solidFill>
+                            <a:srgbClr val="FF0000"/>
+                          </a:solidFill>
+                        </a:ln>
+                      </wps:spPr>
+                      <wps:style>
+                        <a:lnRef idx="2">
+                          <a:schemeClr val="accent1">
+                            <a:shade val="50000"/>
+                          </a:schemeClr>
+                        </a:lnRef>
+                        <a:fillRef idx="1">
+                          <a:schemeClr val="accent1"/>
+                        </a:fillRef>
+                        <a:effectRef idx="0">
+                          <a:schemeClr val="accent1"/>
+                        </a:effectRef>
+                        <a:fontRef idx="minor">
+                          <a:schemeClr val="lt1"/>
+                        </a:fontRef>
+                      </wps:style>
+                      <wps:bodyPr rot="0" spcFirstLastPara="0" vertOverflow="overflow" horzOverflow="overflow" vert="horz" wrap="square" lIns="91440" tIns="45720" rIns="91440" bIns="45720" numCol="1" spcCol="0" rtlCol="0" fromWordArt="0" anchor="ctr" anchorCtr="0" forceAA="0" compatLnSpc="1">
+                        <a:prstTxWarp prst="textNoShape">
+                          <a:avLst/>
+                        </a:prstTxWarp>
+                        <a:noAutofit/>
+                      </wps:bodyPr>
+                    </wps:wsp>
+                  </a:graphicData>
+                </a:graphic>
+                <wp14:sizeRelH relativeFrom="margin">
+                  <wp14:pctWidth>0</wp14:pctWidth>
+                </wp14:sizeRelH>
+                <wp14:sizeRelV relativeFrom="margin">
+                  <wp14:pctHeight>0</wp14:pctHeight>
+                </wp14:sizeRelV>
+              </wp:anchor>
+            </w:drawing>
+          </mc:Choice>
+          <mc:Fallback>
+            <w:pict>
+              <v:rect w14:anchorId="28BF7D4E" id="Rectangle 12" o:spid="_x0000_s1026" style="position:absolute;margin-left:308.25pt;margin-top:287.45pt;width:75pt;height:40.5pt;z-index:251671552;visibility:visible;mso-wrap-style:square;mso-width-percent:0;mso-height-percent:0;mso-wrap-distance-left:9pt;mso-wrap-distance-top:0;mso-wrap-distance-right:9pt;mso-wrap-distance-bottom:0;mso-position-horizontal:absolute;mso-position-horizontal-relative:text;mso-position-vertical:absolute;mso-position-vertical-relative:text;mso-width-percent:0;mso-height-percent:0;mso-width-relative:margin;mso-height-relative:margin;v-text-anchor:middle" o:gfxdata="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" filled="f" strokecolor="red" strokeweight="3pt"/>
+            </w:pict>
+          </mc:Fallback>
+        </mc:AlternateContent>
+      </w:r>
+      <w:r>
+        <w:rPr>
+          <w:noProof/>
+          <w:lang w:val="fr-FR" w:eastAsia="fr-FR"/>
+        </w:rPr>
+        <mc:AlternateContent>
+          <mc:Choice Requires="wps">
+            <w:drawing>
+              <wp:anchor distT="0" distB="0" distL="114300" distR="114300" simplePos="0" relativeHeight="251677696" behindDoc="0" locked="0" layoutInCell="1" allowOverlap="1" wp14:anchorId="63378E8A" wp14:editId="65644156">
+                <wp:simplePos x="0" y="0"/>
+                <wp:positionH relativeFrom="column">
+                  <wp:posOffset>2305050</wp:posOffset>
+                </wp:positionH>
+                <wp:positionV relativeFrom="paragraph">
+                  <wp:posOffset>3069590</wp:posOffset>
                 </wp:positionV>
                 <wp:extent cx="1828800" cy="1828800"/>
                 <wp:effectExtent l="0" t="0" r="0" b="0"/>
@@ -278,12 +675,7 @@
           </mc:Choice>
           <mc:Fallback>
             <w:pict>
-              <v:shapetype w14:anchorId="6B42C050" id="_x0000_t202" coordsize="21600,21600" o:spt="202" path="m,l,21600r21600,l21600,xe">
-                <v:stroke joinstyle="miter"/>
-                <v:path gradientshapeok="t" o:connecttype="rect"/>
-              </v:shapetype>
-              <v:shape id="Zone de texte 15" o:spid="_x0000_s1026" type="#_x0000_t202" style="position:absolute;left:0;text-align:left;margin-left:160.5pt;margin-top:185.45pt;width:2in;height:2in;z-index:251677696;visibility:visible;mso-wrap-style:none;mso-wrap-distance-left:9pt;mso-wrap-distance-top:0;mso-wrap-distance-right:9pt;mso-wrap-distance-bottom:0;mso-position-horizontal:absolute;mso-position-horizontal-relative:text;mso-position-vertical:absolute;mso-position-vertical-relative:text;v-text-anchor:top" o:gfxdata="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" filled="f" stroked="f">
-                <v:fill o:detectmouseclick="t"/>
+              <v:shape w14:anchorId="63378E8A" id="Zone de texte 15" o:spid="_x0000_s1027" type="#_x0000_t202" style="position:absolute;left:0;text-align:left;margin-left:181.5pt;margin-top:241.7pt;width:2in;height:2in;z-index:251677696;visibility:visible;mso-wrap-style:none;mso-wrap-distance-left:9pt;mso-wrap-distance-top:0;mso-wrap-distance-right:9pt;mso-wrap-distance-bottom:0;mso-position-horizontal:absolute;mso-position-horizontal-relative:text;mso-position-vertical:absolute;mso-position-vertical-relative:text;v-text-anchor:top" o:gfxdata="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" filled="f" stroked="f">
                 <v:textbox style="mso-fit-shape-to-text:t">
                   <w:txbxContent>
                     <w:p>
@@ -337,167 +729,18 @@
       <w:r>
         <w:rPr>
           <w:noProof/>
+          <w:lang w:val="fr-FR" w:eastAsia="fr-FR"/>
         </w:rPr>
         <mc:AlternateContent>
           <mc:Choice Requires="wps">
             <w:drawing>
-              <wp:anchor distT="0" distB="0" distL="114300" distR="114300" simplePos="0" relativeHeight="251675648" behindDoc="0" locked="0" layoutInCell="1" allowOverlap="1" wp14:anchorId="45654602" wp14:editId="593BA606">
+              <wp:anchor distT="0" distB="0" distL="114300" distR="114300" simplePos="0" relativeHeight="251673600" behindDoc="0" locked="0" layoutInCell="1" allowOverlap="1" wp14:anchorId="522B6E16" wp14:editId="672B26C5">
                 <wp:simplePos x="0" y="0"/>
                 <wp:positionH relativeFrom="column">
-                  <wp:posOffset>4210050</wp:posOffset>
+                  <wp:posOffset>2076450</wp:posOffset>
                 </wp:positionH>
                 <wp:positionV relativeFrom="paragraph">
-                  <wp:posOffset>2355215</wp:posOffset>
-                </wp:positionV>
-                <wp:extent cx="1828800" cy="1828800"/>
-                <wp:effectExtent l="0" t="0" r="0" b="0"/>
-                <wp:wrapNone/>
-                <wp:docPr id="14" name="Zone de texte 14"/>
-                <wp:cNvGraphicFramePr/>
-                <a:graphic xmlns:a="http://schemas.openxmlformats.org/drawingml/2006/main">
-                  <a:graphicData uri="http://schemas.microsoft.com/office/word/2010/wordprocessingShape">
-                    <wps:wsp>
-                      <wps:cNvSpPr txBox="1"/>
-                      <wps:spPr>
-                        <a:xfrm>
-                          <a:off x="0" y="0"/>
-                          <a:ext cx="1828800" cy="1828800"/>
-                        </a:xfrm>
-                        <a:prstGeom prst="rect">
-                          <a:avLst/>
-                        </a:prstGeom>
-                        <a:noFill/>
-                        <a:ln>
-                          <a:noFill/>
-                        </a:ln>
-                        <a:effectLst/>
-                      </wps:spPr>
-                      <wps:txbx>
-                        <w:txbxContent>
-                          <w:p>
-                            <w:pPr>
-                              <w:jc w:val="center"/>
-                              <w:rPr>
-                                <w:noProof/>
-                                <w:color w:val="FF0000"/>
-                                <w:sz w:val="72"/>
-                                <w:szCs w:val="72"/>
-                                <w14:shadow w14:blurRad="38100" w14:dist="19050" w14:dir="2700000" w14:sx="100000" w14:sy="100000" w14:kx="0" w14:ky="0" w14:algn="tl">
-                                  <w14:schemeClr w14:val="dk1">
-                                    <w14:alpha w14:val="60000"/>
-                                  </w14:schemeClr>
-                                </w14:shadow>
-                                <w14:textOutline w14:w="0" w14:cap="flat" w14:cmpd="sng" w14:algn="ctr">
-                                  <w14:noFill/>
-                                  <w14:prstDash w14:val="solid"/>
-                                  <w14:round/>
-                                </w14:textOutline>
-                              </w:rPr>
-                            </w:pPr>
-                            <w:r>
-                              <w:rPr>
-                                <w:noProof/>
-                                <w:color w:val="FF0000"/>
-                                <w:sz w:val="72"/>
-                                <w:szCs w:val="72"/>
-                                <w14:shadow w14:blurRad="38100" w14:dist="19050" w14:dir="2700000" w14:sx="100000" w14:sy="100000" w14:kx="0" w14:ky="0" w14:algn="tl">
-                                  <w14:schemeClr w14:val="dk1">
-                                    <w14:alpha w14:val="60000"/>
-                                  </w14:schemeClr>
-                                </w14:shadow>
-                                <w14:textOutline w14:w="0" w14:cap="flat" w14:cmpd="sng" w14:algn="ctr">
-                                  <w14:noFill/>
-                                  <w14:prstDash w14:val="solid"/>
-                                  <w14:round/>
-                                </w14:textOutline>
-                              </w:rPr>
-                              <w:t>1</w:t>
-                            </w:r>
-                          </w:p>
-                          <w:p/>
-                        </w:txbxContent>
-                      </wps:txbx>
-                      <wps:bodyPr rot="0" spcFirstLastPara="0" vertOverflow="overflow" horzOverflow="overflow" vert="horz" wrap="none" lIns="91440" tIns="45720" rIns="91440" bIns="45720" numCol="1" spcCol="0" rtlCol="0" fromWordArt="0" anchor="t" anchorCtr="0" forceAA="0" compatLnSpc="1">
-                        <a:prstTxWarp prst="textNoShape">
-                          <a:avLst/>
-                        </a:prstTxWarp>
-                        <a:spAutoFit/>
-                      </wps:bodyPr>
-                    </wps:wsp>
-                  </a:graphicData>
-                </a:graphic>
-              </wp:anchor>
-            </w:drawing>
-          </mc:Choice>
-          <mc:Fallback>
-            <w:pict>
-              <v:shape w14:anchorId="45654602" id="Zone de texte 14" o:spid="_x0000_s1027" type="#_x0000_t202" style="position:absolute;left:0;text-align:left;margin-left:331.5pt;margin-top:185.45pt;width:2in;height:2in;z-index:251675648;visibility:visible;mso-wrap-style:none;mso-wrap-distance-left:9pt;mso-wrap-distance-top:0;mso-wrap-distance-right:9pt;mso-wrap-distance-bottom:0;mso-position-horizontal:absolute;mso-position-horizontal-relative:text;mso-position-vertical:absolute;mso-position-vertical-relative:text;v-text-anchor:top" o:gfxdata="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" filled="f" stroked="f">
-                <v:fill o:detectmouseclick="t"/>
-                <v:textbox style="mso-fit-shape-to-text:t">
-                  <w:txbxContent>
-                    <w:p>
-                      <w:pPr>
-                        <w:jc w:val="center"/>
-                        <w:rPr>
-                          <w:noProof/>
-                          <w:color w:val="FF0000"/>
-                          <w:sz w:val="72"/>
-                          <w:szCs w:val="72"/>
-                          <w14:shadow w14:blurRad="38100" w14:dist="19050" w14:dir="2700000" w14:sx="100000" w14:sy="100000" w14:kx="0" w14:ky="0" w14:algn="tl">
-                            <w14:schemeClr w14:val="dk1">
-                              <w14:alpha w14:val="60000"/>
-                            </w14:schemeClr>
-                          </w14:shadow>
-                          <w14:textOutline w14:w="0" w14:cap="flat" w14:cmpd="sng" w14:algn="ctr">
-                            <w14:noFill/>
-                            <w14:prstDash w14:val="solid"/>
-                            <w14:round/>
-                          </w14:textOutline>
-                        </w:rPr>
-                      </w:pPr>
-                      <w:r>
-                        <w:rPr>
-                          <w:noProof/>
-                          <w:color w:val="FF0000"/>
-                          <w:sz w:val="72"/>
-                          <w:szCs w:val="72"/>
-                          <w14:shadow w14:blurRad="38100" w14:dist="19050" w14:dir="2700000" w14:sx="100000" w14:sy="100000" w14:kx="0" w14:ky="0" w14:algn="tl">
-                            <w14:schemeClr w14:val="dk1">
-                              <w14:alpha w14:val="60000"/>
-                            </w14:schemeClr>
-                          </w14:shadow>
-                          <w14:textOutline w14:w="0" w14:cap="flat" w14:cmpd="sng" w14:algn="ctr">
-                            <w14:noFill/>
-                            <w14:prstDash w14:val="solid"/>
-                            <w14:round/>
-                          </w14:textOutline>
-                        </w:rPr>
-                        <w:t>1</w:t>
-                      </w:r>
-                    </w:p>
-                    <w:p/>
-                  </w:txbxContent>
-                </v:textbox>
-              </v:shape>
-            </w:pict>
-          </mc:Fallback>
-        </mc:AlternateContent>
-      </w:r>
-      <w:r>
-        <w:rPr>
-          <w:noProof/>
-          <w:lang w:val="fr-FR" w:eastAsia="fr-FR"/>
-        </w:rPr>
-        <mc:AlternateContent>
-          <mc:Choice Requires="wps">
-            <w:drawing>
-              <wp:anchor distT="0" distB="0" distL="114300" distR="114300" simplePos="0" relativeHeight="251673600" behindDoc="0" locked="0" layoutInCell="1" allowOverlap="1" wp14:anchorId="5EA9D7D7" wp14:editId="34CA3137">
-                <wp:simplePos x="0" y="0"/>
-                <wp:positionH relativeFrom="column">
-                  <wp:posOffset>1647825</wp:posOffset>
-                </wp:positionH>
-                <wp:positionV relativeFrom="paragraph">
-                  <wp:posOffset>2974340</wp:posOffset>
+                  <wp:posOffset>3641090</wp:posOffset>
                 </wp:positionV>
                 <wp:extent cx="819150" cy="514350"/>
                 <wp:effectExtent l="19050" t="19050" r="19050" b="19050"/>
@@ -559,7 +802,7 @@
           </mc:Choice>
           <mc:Fallback>
             <w:pict>
-              <v:rect w14:anchorId="70D2E75D" id="Rectangle 13" o:spid="_x0000_s1026" style="position:absolute;margin-left:129.75pt;margin-top:234.2pt;width:64.5pt;height:40.5pt;z-index:251673600;visibility:visible;mso-wrap-style:square;mso-width-percent:0;mso-height-percent:0;mso-wrap-distance-left:9pt;mso-wrap-distance-top:0;mso-wrap-distance-right:9pt;mso-wrap-distance-bottom:0;mso-position-horizontal:absolute;mso-position-horizontal-relative:text;mso-position-vertical:absolute;mso-position-vertical-relative:text;mso-width-percent:0;mso-height-percent:0;mso-width-relative:margin;mso-height-relative:margin;v-text-anchor:middle" o:gfxdata="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" filled="f" strokecolor="red" strokeweight="3pt"/>
+              <v:rect w14:anchorId="401A8BF6" id="Rectangle 13" o:spid="_x0000_s1026" style="position:absolute;margin-left:163.5pt;margin-top:286.7pt;width:64.5pt;height:40.5pt;z-index:251673600;visibility:visible;mso-wrap-style:square;mso-width-percent:0;mso-height-percent:0;mso-wrap-distance-left:9pt;mso-wrap-distance-top:0;mso-wrap-distance-right:9pt;mso-wrap-distance-bottom:0;mso-position-horizontal:absolute;mso-position-horizontal-relative:text;mso-position-vertical:absolute;mso-position-vertical-relative:text;mso-width-percent:0;mso-height-percent:0;mso-width-relative:margin;mso-height-relative:margin;v-text-anchor:middle" o:gfxdata="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" filled="f" strokecolor="red" strokeweight="3pt"/>
             </w:pict>
           </mc:Fallback>
         </mc:AlternateContent>
@@ -569,21 +812,525 @@
           <w:noProof/>
           <w:lang w:val="fr-FR" w:eastAsia="fr-FR"/>
         </w:rPr>
+        <w:drawing>
+          <wp:inline distT="0" distB="0" distL="0" distR="0" wp14:anchorId="03A7E05F" wp14:editId="65592F6A">
+            <wp:extent cx="2657898" cy="4124325"/>
+            <wp:effectExtent l="0" t="0" r="9525" b="0"/>
+            <wp:docPr id="16" name="Image 16"/>
+            <wp:cNvGraphicFramePr>
+              <a:graphicFrameLocks xmlns:a="http://schemas.openxmlformats.org/drawingml/2006/main" noChangeAspect="1"/>
+            </wp:cNvGraphicFramePr>
+            <a:graphic xmlns:a="http://schemas.openxmlformats.org/drawingml/2006/main">
+              <a:graphicData uri="http://schemas.openxmlformats.org/drawingml/2006/picture">
+                <pic:pic xmlns:pic="http://schemas.openxmlformats.org/drawingml/2006/picture">
+                  <pic:nvPicPr>
+                    <pic:cNvPr id="1" name=""/>
+                    <pic:cNvPicPr/>
+                  </pic:nvPicPr>
+                  <pic:blipFill>
+                    <a:blip r:embed="rId6"/>
+                    <a:stretch>
+                      <a:fillRect/>
+                    </a:stretch>
+                  </pic:blipFill>
+                  <pic:spPr>
+                    <a:xfrm>
+                      <a:off x="0" y="0"/>
+                      <a:ext cx="2662162" cy="4130941"/>
+                    </a:xfrm>
+                    <a:prstGeom prst="rect">
+                      <a:avLst/>
+                    </a:prstGeom>
+                  </pic:spPr>
+                </pic:pic>
+              </a:graphicData>
+            </a:graphic>
+          </wp:inline>
+        </w:drawing>
+      </w:r>
+    </w:p>
+    <w:p>
+      <w:pPr>
+        <w:rPr>
+          <w:lang w:val="fr-FR"/>
+        </w:rPr>
+      </w:pPr>
+      <w:r>
+        <w:rPr>
+          <w:lang w:val="fr-FR"/>
+        </w:rPr>
+        <w:t xml:space="preserve">Renseigner les champs suivants : </w:t>
+      </w:r>
+    </w:p>
+    <w:p>
+      <w:pPr>
+        <w:pStyle w:val="Paragraphedeliste"/>
+        <w:numPr>
+          <w:ilvl w:val="0"/>
+          <w:numId w:val="1"/>
+        </w:numPr>
+        <w:rPr>
+          <w:lang w:val="fr-FR"/>
+        </w:rPr>
+      </w:pPr>
+      <w:r>
+        <w:rPr>
+          <w:lang w:val="fr-FR"/>
+        </w:rPr>
+        <w:t>Matière</w:t>
+      </w:r>
+      <w:r>
+        <w:rPr>
+          <w:lang w:val="fr-FR"/>
+        </w:rPr>
+        <w:t> : Liste déroulante permettant de choisir la matière du devoir.</w:t>
+      </w:r>
+    </w:p>
+    <w:p>
+      <w:pPr>
+        <w:pStyle w:val="Paragraphedeliste"/>
+        <w:numPr>
+          <w:ilvl w:val="0"/>
+          <w:numId w:val="1"/>
+        </w:numPr>
+        <w:rPr>
+          <w:lang w:val="fr-FR"/>
+        </w:rPr>
+      </w:pPr>
+      <w:r>
+        <w:rPr>
+          <w:lang w:val="fr-FR"/>
+        </w:rPr>
+        <w:t>Nom du devoir</w:t>
+      </w:r>
+      <w:r>
+        <w:rPr>
+          <w:lang w:val="fr-FR"/>
+        </w:rPr>
+        <w:t xml:space="preserve"> : </w:t>
+      </w:r>
+      <w:r>
+        <w:rPr>
+          <w:lang w:val="fr-FR"/>
+        </w:rPr>
+        <w:t>T</w:t>
+      </w:r>
+      <w:r>
+        <w:rPr>
+          <w:lang w:val="fr-FR"/>
+        </w:rPr>
+        <w:t>itre</w:t>
+      </w:r>
+      <w:r>
+        <w:rPr>
+          <w:lang w:val="fr-FR"/>
+        </w:rPr>
+        <w:t xml:space="preserve"> du</w:t>
+      </w:r>
+      <w:r>
+        <w:rPr>
+          <w:lang w:val="fr-FR"/>
+        </w:rPr>
+        <w:t xml:space="preserve"> devoir</w:t>
+      </w:r>
+    </w:p>
+    <w:p>
+      <w:pPr>
+        <w:pStyle w:val="Paragraphedeliste"/>
+        <w:numPr>
+          <w:ilvl w:val="0"/>
+          <w:numId w:val="1"/>
+        </w:numPr>
+        <w:rPr>
+          <w:lang w:val="fr-FR"/>
+        </w:rPr>
+      </w:pPr>
+      <w:r>
+        <w:rPr>
+          <w:lang w:val="fr-FR"/>
+        </w:rPr>
+        <w:t>Date : Entrer la date au format xx/xx/</w:t>
+      </w:r>
+      <w:proofErr w:type="spellStart"/>
+      <w:r>
+        <w:rPr>
+          <w:lang w:val="fr-FR"/>
+        </w:rPr>
+        <w:t>xx</w:t>
+      </w:r>
+      <w:r>
+        <w:rPr>
+          <w:lang w:val="fr-FR"/>
+        </w:rPr>
+        <w:t>xx</w:t>
+      </w:r>
+      <w:proofErr w:type="spellEnd"/>
+      <w:r>
+        <w:rPr>
+          <w:lang w:val="fr-FR"/>
+        </w:rPr>
+        <w:t xml:space="preserve"> ou cliquer sur le bouton</w:t>
+      </w:r>
+      <w:r>
+        <w:rPr>
+          <w:lang w:val="fr-FR"/>
+        </w:rPr>
+        <w:t xml:space="preserve"> (loupe)</w:t>
+      </w:r>
+      <w:r>
+        <w:rPr>
+          <w:lang w:val="fr-FR"/>
+        </w:rPr>
+        <w:t xml:space="preserve"> pour afficher un calendrier</w:t>
+      </w:r>
+    </w:p>
+    <w:p>
+      <w:pPr>
+        <w:pStyle w:val="Paragraphedeliste"/>
+        <w:numPr>
+          <w:ilvl w:val="0"/>
+          <w:numId w:val="1"/>
+        </w:numPr>
+        <w:rPr>
+          <w:lang w:val="fr-FR"/>
+        </w:rPr>
+      </w:pPr>
+      <w:r>
+        <w:rPr>
+          <w:lang w:val="fr-FR"/>
+        </w:rPr>
+        <w:lastRenderedPageBreak/>
+        <w:t xml:space="preserve">Liste des rubriques : </w:t>
+      </w:r>
+      <w:r>
+        <w:rPr>
+          <w:lang w:val="fr-FR"/>
+        </w:rPr>
+        <w:t xml:space="preserve">Lors de la création du devoir vous devez lui </w:t>
+      </w:r>
+      <w:r>
+        <w:rPr>
+          <w:lang w:val="fr-FR"/>
+        </w:rPr>
+        <w:t>attribuer</w:t>
+      </w:r>
+      <w:r>
+        <w:rPr>
+          <w:lang w:val="fr-FR"/>
+        </w:rPr>
+        <w:t xml:space="preserve"> </w:t>
+      </w:r>
+      <w:r>
+        <w:rPr>
+          <w:lang w:val="fr-FR"/>
+        </w:rPr>
+        <w:t>au moins une</w:t>
+      </w:r>
+      <w:r>
+        <w:rPr>
+          <w:lang w:val="fr-FR"/>
+        </w:rPr>
+        <w:t xml:space="preserve"> </w:t>
+      </w:r>
+      <w:r>
+        <w:rPr>
+          <w:lang w:val="fr-FR"/>
+        </w:rPr>
+        <w:t>rubrique</w:t>
+      </w:r>
+      <w:r>
+        <w:rPr>
+          <w:lang w:val="fr-FR"/>
+        </w:rPr>
+        <w:t>. Pour en ajouter cliquez</w:t>
+      </w:r>
+      <w:r>
+        <w:rPr>
+          <w:lang w:val="fr-FR"/>
+        </w:rPr>
+        <w:t xml:space="preserve"> sur le bouton </w:t>
+      </w:r>
+      <w:r>
+        <w:rPr>
+          <w:lang w:val="fr-FR"/>
+        </w:rPr>
+        <w:t>« </w:t>
+      </w:r>
+      <w:r>
+        <w:rPr>
+          <w:lang w:val="fr-FR"/>
+        </w:rPr>
+        <w:t>+</w:t>
+      </w:r>
+      <w:r>
+        <w:rPr>
+          <w:lang w:val="fr-FR"/>
+        </w:rPr>
+        <w:t> »</w:t>
+      </w:r>
+      <w:r>
+        <w:rPr>
+          <w:lang w:val="fr-FR"/>
+        </w:rPr>
+        <w:t xml:space="preserve">, </w:t>
+      </w:r>
+      <w:r>
+        <w:rPr>
+          <w:lang w:val="fr-FR"/>
+        </w:rPr>
+        <w:t>pour en supprimer</w:t>
+      </w:r>
+      <w:r>
+        <w:rPr>
+          <w:lang w:val="fr-FR"/>
+        </w:rPr>
+        <w:t xml:space="preserve"> </w:t>
+      </w:r>
+      <w:r>
+        <w:rPr>
+          <w:lang w:val="fr-FR"/>
+        </w:rPr>
+        <w:t>cliquez</w:t>
+      </w:r>
+      <w:r>
+        <w:rPr>
+          <w:lang w:val="fr-FR"/>
+        </w:rPr>
+        <w:t xml:space="preserve"> sur le bouton </w:t>
+      </w:r>
+      <w:r>
+        <w:rPr>
+          <w:lang w:val="fr-FR"/>
+        </w:rPr>
+        <w:t>« </w:t>
+      </w:r>
+      <w:r>
+        <w:rPr>
+          <w:lang w:val="fr-FR"/>
+        </w:rPr>
+        <w:t>-</w:t>
+      </w:r>
+      <w:r>
+        <w:rPr>
+          <w:lang w:val="fr-FR"/>
+        </w:rPr>
+        <w:t xml:space="preserve"> »</w:t>
+      </w:r>
+      <w:r>
+        <w:rPr>
+          <w:lang w:val="fr-FR"/>
+        </w:rPr>
+        <w:t xml:space="preserve">, </w:t>
+      </w:r>
+      <w:r>
+        <w:rPr>
+          <w:lang w:val="fr-FR"/>
+        </w:rPr>
+        <w:t>voir la partie CREER DES RUBRIQUES.</w:t>
+      </w:r>
+    </w:p>
+    <w:p>
+      <w:pPr>
+        <w:rPr>
+          <w:lang w:val="fr-FR"/>
+        </w:rPr>
+      </w:pPr>
+      <w:r>
+        <w:rPr>
+          <w:lang w:val="fr-FR"/>
+        </w:rPr>
+        <w:t xml:space="preserve">Cliquer sur « Créer » pour valider la création du devoir, il apparaitra dans la liste des devoirs de l’interface de lancement. Vous pouvez créer plusieurs devoirs d’affiler. Pour retourner sur la page principale, cliquer sur </w:t>
+      </w:r>
+      <w:r>
+        <w:rPr>
+          <w:lang w:val="fr-FR"/>
+        </w:rPr>
+        <w:t xml:space="preserve">le bouton </w:t>
+      </w:r>
+      <w:r>
+        <w:rPr>
+          <w:lang w:val="fr-FR"/>
+        </w:rPr>
+        <w:t>« </w:t>
+      </w:r>
+      <w:r>
+        <w:rPr>
+          <w:lang w:val="fr-FR"/>
+        </w:rPr>
+        <w:t>Q</w:t>
+      </w:r>
+      <w:r>
+        <w:rPr>
+          <w:lang w:val="fr-FR"/>
+        </w:rPr>
+        <w:t>uitter ».</w:t>
+      </w:r>
+    </w:p>
+    <w:p>
+      <w:pPr>
+        <w:pStyle w:val="Titre1"/>
+        <w:rPr>
+          <w:lang w:val="fr-FR"/>
+        </w:rPr>
+      </w:pPr>
+      <w:r>
+        <w:rPr>
+          <w:lang w:val="fr-FR"/>
+        </w:rPr>
+        <w:t>Créer des rubriques</w:t>
+      </w:r>
+    </w:p>
+    <w:p>
+      <w:pPr>
+        <w:rPr>
+          <w:lang w:val="fr-FR"/>
+        </w:rPr>
+      </w:pPr>
+      <w:r>
+        <w:rPr>
+          <w:lang w:val="fr-FR"/>
+        </w:rPr>
+        <w:t>Lors de l’ajout de rubrique,</w:t>
+      </w:r>
+      <w:r>
+        <w:rPr>
+          <w:lang w:val="fr-FR"/>
+        </w:rPr>
+        <w:t xml:space="preserve"> la fenêtre de création apparait,</w:t>
+      </w:r>
+      <w:r>
+        <w:rPr>
+          <w:lang w:val="fr-FR"/>
+        </w:rPr>
+        <w:t xml:space="preserve"> il faut choisir un ordre et un titre à la rubrique, puis lui ajouter au moins un critère. </w:t>
+      </w:r>
+    </w:p>
+    <w:p>
+      <w:pPr>
+        <w:jc w:val="center"/>
+        <w:rPr>
+          <w:lang w:val="fr-FR"/>
+        </w:rPr>
+      </w:pPr>
+      <w:r>
+        <w:rPr>
+          <w:noProof/>
+          <w:lang w:val="fr-FR" w:eastAsia="fr-FR"/>
+        </w:rPr>
+        <w:drawing>
+          <wp:inline distT="0" distB="0" distL="0" distR="0" wp14:anchorId="7512FAD9" wp14:editId="742E3A09">
+            <wp:extent cx="5076825" cy="4086225"/>
+            <wp:effectExtent l="0" t="0" r="9525" b="9525"/>
+            <wp:docPr id="17" name="Image 17"/>
+            <wp:cNvGraphicFramePr>
+              <a:graphicFrameLocks xmlns:a="http://schemas.openxmlformats.org/drawingml/2006/main" noChangeAspect="1"/>
+            </wp:cNvGraphicFramePr>
+            <a:graphic xmlns:a="http://schemas.openxmlformats.org/drawingml/2006/main">
+              <a:graphicData uri="http://schemas.openxmlformats.org/drawingml/2006/picture">
+                <pic:pic xmlns:pic="http://schemas.openxmlformats.org/drawingml/2006/picture">
+                  <pic:nvPicPr>
+                    <pic:cNvPr id="1" name=""/>
+                    <pic:cNvPicPr/>
+                  </pic:nvPicPr>
+                  <pic:blipFill>
+                    <a:blip r:embed="rId7"/>
+                    <a:stretch>
+                      <a:fillRect/>
+                    </a:stretch>
+                  </pic:blipFill>
+                  <pic:spPr>
+                    <a:xfrm>
+                      <a:off x="0" y="0"/>
+                      <a:ext cx="5076825" cy="4086225"/>
+                    </a:xfrm>
+                    <a:prstGeom prst="rect">
+                      <a:avLst/>
+                    </a:prstGeom>
+                  </pic:spPr>
+                </pic:pic>
+              </a:graphicData>
+            </a:graphic>
+          </wp:inline>
+        </w:drawing>
+      </w:r>
+    </w:p>
+    <w:p>
+      <w:pPr>
+        <w:rPr>
+          <w:lang w:val="fr-FR"/>
+        </w:rPr>
+      </w:pPr>
+      <w:r>
+        <w:rPr>
+          <w:lang w:val="fr-FR"/>
+        </w:rPr>
+        <w:t xml:space="preserve">Pour ajouter un critère, mettre un titre et choisir un poids puis cliquez sur le bouton « + ». Pour en supprimer, </w:t>
+      </w:r>
+      <w:r>
+        <w:rPr>
+          <w:lang w:val="fr-FR"/>
+        </w:rPr>
+        <w:t>sélectionner</w:t>
+      </w:r>
+      <w:r>
+        <w:rPr>
+          <w:lang w:val="fr-FR"/>
+        </w:rPr>
+        <w:t xml:space="preserve"> un critère dans la liste, puis cliquez sur le bouton « - ».</w:t>
+      </w:r>
+      <w:r>
+        <w:rPr>
+          <w:lang w:val="fr-FR"/>
+        </w:rPr>
+        <w:t xml:space="preserve"> </w:t>
+      </w:r>
+    </w:p>
+    <w:p>
+      <w:pPr>
+        <w:rPr>
+          <w:lang w:val="fr-FR"/>
+        </w:rPr>
+      </w:pPr>
+      <w:r>
+        <w:rPr>
+          <w:lang w:val="fr-FR"/>
+        </w:rPr>
+        <w:t>Une fois cela fait, cliquez sur « créer la rubrique »</w:t>
+      </w:r>
+      <w:r>
+        <w:rPr>
+          <w:lang w:val="fr-FR"/>
+        </w:rPr>
+        <w:t xml:space="preserve"> pour valider et revenir à l’écran de création du devoir.</w:t>
+      </w:r>
+    </w:p>
+    <w:p>
+      <w:pPr>
+        <w:jc w:val="center"/>
+        <w:rPr>
+          <w:lang w:val="fr-FR"/>
+        </w:rPr>
+      </w:pPr>
+      <w:r>
+        <w:rPr>
+          <w:noProof/>
+          <w:lang w:val="fr-FR" w:eastAsia="fr-FR"/>
+        </w:rPr>
         <mc:AlternateContent>
           <mc:Choice Requires="wps">
             <w:drawing>
-              <wp:anchor distT="0" distB="0" distL="114300" distR="114300" simplePos="0" relativeHeight="251671552" behindDoc="0" locked="0" layoutInCell="1" allowOverlap="1" wp14:anchorId="4BCEEA37" wp14:editId="5BFC14A6">
+              <wp:anchor distT="0" distB="0" distL="114300" distR="114300" simplePos="0" relativeHeight="251685888" behindDoc="0" locked="0" layoutInCell="1" allowOverlap="1" wp14:anchorId="3604BEAE" wp14:editId="6F13EC9B">
                 <wp:simplePos x="0" y="0"/>
                 <wp:positionH relativeFrom="column">
-                  <wp:posOffset>4229100</wp:posOffset>
+                  <wp:posOffset>3476625</wp:posOffset>
                 </wp:positionH>
                 <wp:positionV relativeFrom="paragraph">
-                  <wp:posOffset>2974340</wp:posOffset>
+                  <wp:posOffset>1837690</wp:posOffset>
                 </wp:positionV>
-                <wp:extent cx="952500" cy="514350"/>
-                <wp:effectExtent l="19050" t="19050" r="19050" b="19050"/>
+                <wp:extent cx="1162050" cy="314325"/>
+                <wp:effectExtent l="19050" t="19050" r="19050" b="28575"/>
                 <wp:wrapNone/>
-                <wp:docPr id="12" name="Rectangle 12"/>
+                <wp:docPr id="21" name="Rectangle 21"/>
                 <wp:cNvGraphicFramePr/>
                 <a:graphic xmlns:a="http://schemas.openxmlformats.org/drawingml/2006/main">
                   <a:graphicData uri="http://schemas.microsoft.com/office/word/2010/wordprocessingShape">
@@ -592,7 +1339,7 @@
                       <wps:spPr>
                         <a:xfrm>
                           <a:off x="0" y="0"/>
-                          <a:ext cx="952500" cy="514350"/>
+                          <a:ext cx="1162050" cy="314325"/>
                         </a:xfrm>
                         <a:prstGeom prst="rect">
                           <a:avLst/>
@@ -640,7 +1387,7 @@
           </mc:Choice>
           <mc:Fallback>
             <w:pict>
-              <v:rect w14:anchorId="7C3B3B70" id="Rectangle 12" o:spid="_x0000_s1026" style="position:absolute;margin-left:333pt;margin-top:234.2pt;width:75pt;height:40.5pt;z-index:251671552;visibility:visible;mso-wrap-style:square;mso-width-percent:0;mso-height-percent:0;mso-wrap-distance-left:9pt;mso-wrap-distance-top:0;mso-wrap-distance-right:9pt;mso-wrap-distance-bottom:0;mso-position-horizontal:absolute;mso-position-horizontal-relative:text;mso-position-vertical:absolute;mso-position-vertical-relative:text;mso-width-percent:0;mso-height-percent:0;mso-width-relative:margin;mso-height-relative:margin;v-text-anchor:middle" o:gfxdata="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" filled="f" strokecolor="red" strokeweight="3pt"/>
+              <v:rect w14:anchorId="0F1BAAC5" id="Rectangle 21" o:spid="_x0000_s1026" style="position:absolute;margin-left:273.75pt;margin-top:144.7pt;width:91.5pt;height:24.75pt;z-index:251685888;visibility:visible;mso-wrap-style:square;mso-width-percent:0;mso-height-percent:0;mso-wrap-distance-left:9pt;mso-wrap-distance-top:0;mso-wrap-distance-right:9pt;mso-wrap-distance-bottom:0;mso-position-horizontal:absolute;mso-position-horizontal-relative:text;mso-position-vertical:absolute;mso-position-vertical-relative:text;mso-width-percent:0;mso-height-percent:0;mso-width-relative:margin;mso-height-relative:margin;v-text-anchor:middle" o:gfxdata="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" filled="f" strokecolor="red" strokeweight="3pt"/>
             </w:pict>
           </mc:Fallback>
         </mc:AlternateContent>
@@ -650,11 +1397,92 @@
           <w:noProof/>
           <w:lang w:val="fr-FR" w:eastAsia="fr-FR"/>
         </w:rPr>
+        <mc:AlternateContent>
+          <mc:Choice Requires="wps">
+            <w:drawing>
+              <wp:anchor distT="0" distB="0" distL="114300" distR="114300" simplePos="0" relativeHeight="251683840" behindDoc="0" locked="0" layoutInCell="1" allowOverlap="1" wp14:anchorId="390B79AC" wp14:editId="08478571">
+                <wp:simplePos x="0" y="0"/>
+                <wp:positionH relativeFrom="column">
+                  <wp:posOffset>4686300</wp:posOffset>
+                </wp:positionH>
+                <wp:positionV relativeFrom="paragraph">
+                  <wp:posOffset>399415</wp:posOffset>
+                </wp:positionV>
+                <wp:extent cx="821055" cy="381000"/>
+                <wp:effectExtent l="19050" t="19050" r="17145" b="19050"/>
+                <wp:wrapNone/>
+                <wp:docPr id="20" name="Rectangle 20"/>
+                <wp:cNvGraphicFramePr/>
+                <a:graphic xmlns:a="http://schemas.openxmlformats.org/drawingml/2006/main">
+                  <a:graphicData uri="http://schemas.microsoft.com/office/word/2010/wordprocessingShape">
+                    <wps:wsp>
+                      <wps:cNvSpPr/>
+                      <wps:spPr>
+                        <a:xfrm>
+                          <a:off x="0" y="0"/>
+                          <a:ext cx="821055" cy="381000"/>
+                        </a:xfrm>
+                        <a:prstGeom prst="rect">
+                          <a:avLst/>
+                        </a:prstGeom>
+                        <a:noFill/>
+                        <a:ln w="38100">
+                          <a:solidFill>
+                            <a:srgbClr val="00B050"/>
+                          </a:solidFill>
+                        </a:ln>
+                      </wps:spPr>
+                      <wps:style>
+                        <a:lnRef idx="2">
+                          <a:schemeClr val="accent1">
+                            <a:shade val="50000"/>
+                          </a:schemeClr>
+                        </a:lnRef>
+                        <a:fillRef idx="1">
+                          <a:schemeClr val="accent1"/>
+                        </a:fillRef>
+                        <a:effectRef idx="0">
+                          <a:schemeClr val="accent1"/>
+                        </a:effectRef>
+                        <a:fontRef idx="minor">
+                          <a:schemeClr val="lt1"/>
+                        </a:fontRef>
+                      </wps:style>
+                      <wps:bodyPr rot="0" spcFirstLastPara="0" vertOverflow="overflow" horzOverflow="overflow" vert="horz" wrap="square" lIns="91440" tIns="45720" rIns="91440" bIns="45720" numCol="1" spcCol="0" rtlCol="0" fromWordArt="0" anchor="ctr" anchorCtr="0" forceAA="0" compatLnSpc="1">
+                        <a:prstTxWarp prst="textNoShape">
+                          <a:avLst/>
+                        </a:prstTxWarp>
+                        <a:noAutofit/>
+                      </wps:bodyPr>
+                    </wps:wsp>
+                  </a:graphicData>
+                </a:graphic>
+                <wp14:sizeRelH relativeFrom="margin">
+                  <wp14:pctWidth>0</wp14:pctWidth>
+                </wp14:sizeRelH>
+                <wp14:sizeRelV relativeFrom="margin">
+                  <wp14:pctHeight>0</wp14:pctHeight>
+                </wp14:sizeRelV>
+              </wp:anchor>
+            </w:drawing>
+          </mc:Choice>
+          <mc:Fallback>
+            <w:pict>
+              <v:rect w14:anchorId="5E5ED3B6" id="Rectangle 20" o:spid="_x0000_s1026" style="position:absolute;margin-left:369pt;margin-top:31.45pt;width:64.65pt;height:30pt;z-index:251683840;visibility:visible;mso-wrap-style:square;mso-width-percent:0;mso-height-percent:0;mso-wrap-distance-left:9pt;mso-wrap-distance-top:0;mso-wrap-distance-right:9pt;mso-wrap-distance-bottom:0;mso-position-horizontal:absolute;mso-position-horizontal-relative:text;mso-position-vertical:absolute;mso-position-vertical-relative:text;mso-width-percent:0;mso-height-percent:0;mso-width-relative:margin;mso-height-relative:margin;v-text-anchor:middle" o:gfxdata="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" filled="f" strokecolor="#00b050" strokeweight="3pt"/>
+            </w:pict>
+          </mc:Fallback>
+        </mc:AlternateContent>
+      </w:r>
+      <w:r>
+        <w:rPr>
+          <w:noProof/>
+          <w:lang w:val="fr-FR" w:eastAsia="fr-FR"/>
+        </w:rPr>
         <w:drawing>
-          <wp:inline distT="0" distB="0" distL="0" distR="0" wp14:anchorId="70B107E2" wp14:editId="5288524D">
-            <wp:extent cx="3689111" cy="3581400"/>
-            <wp:effectExtent l="0" t="0" r="6985" b="0"/>
-            <wp:docPr id="5" name="Image 5"/>
+          <wp:inline distT="0" distB="0" distL="0" distR="0" wp14:anchorId="6826BB66" wp14:editId="04B0A016">
+            <wp:extent cx="4164458" cy="2171700"/>
+            <wp:effectExtent l="0" t="0" r="7620" b="0"/>
+            <wp:docPr id="19" name="Image 19"/>
             <wp:cNvGraphicFramePr>
               <a:graphicFrameLocks xmlns:a="http://schemas.openxmlformats.org/drawingml/2006/main" noChangeAspect="1"/>
             </wp:cNvGraphicFramePr>
@@ -666,7 +1494,7 @@
                     <pic:cNvPicPr/>
                   </pic:nvPicPr>
                   <pic:blipFill>
-                    <a:blip r:embed="rId6"/>
+                    <a:blip r:embed="rId8"/>
                     <a:stretch>
                       <a:fillRect/>
                     </a:stretch>
@@ -674,7 +1502,7 @@
                   <pic:spPr>
                     <a:xfrm>
                       <a:off x="0" y="0"/>
-                      <a:ext cx="3690074" cy="3582335"/>
+                      <a:ext cx="4172425" cy="2175855"/>
                     </a:xfrm>
                     <a:prstGeom prst="rect">
                       <a:avLst/>
@@ -689,188 +1517,47 @@
     </w:p>
     <w:p>
       <w:pPr>
-        <w:rPr>
-          <w:lang w:val="fr-FR"/>
-        </w:rPr>
-      </w:pPr>
-      <w:r>
-        <w:rPr>
-          <w:lang w:val="fr-FR"/>
-        </w:rPr>
-        <w:t xml:space="preserve">Renseigner les champs suivants : </w:t>
+        <w:pStyle w:val="Titre1"/>
+        <w:rPr>
+          <w:lang w:val="fr-FR"/>
+        </w:rPr>
+      </w:pPr>
+      <w:r>
+        <w:rPr>
+          <w:lang w:val="fr-FR"/>
+        </w:rPr>
+        <w:lastRenderedPageBreak/>
+        <w:t>Lister les devoirs.</w:t>
       </w:r>
     </w:p>
     <w:p>
       <w:pPr>
-        <w:pStyle w:val="Paragraphedeliste"/>
-        <w:numPr>
-          <w:ilvl w:val="0"/>
-          <w:numId w:val="1"/>
-        </w:numPr>
-        <w:rPr>
-          <w:lang w:val="fr-FR"/>
-        </w:rPr>
-      </w:pPr>
-      <w:r>
-        <w:rPr>
-          <w:lang w:val="fr-FR"/>
-        </w:rPr>
-        <w:t>Matière</w:t>
-      </w:r>
-      <w:r>
-        <w:rPr>
-          <w:lang w:val="fr-FR"/>
-        </w:rPr>
-        <w:t> : Liste déroulante permettant de choisir la matière du devoir.</w:t>
+        <w:jc w:val="both"/>
+        <w:rPr>
+          <w:lang w:val="fr-FR"/>
+        </w:rPr>
+      </w:pPr>
+      <w:r>
+        <w:rPr>
+          <w:lang w:val="fr-FR"/>
+        </w:rPr>
+        <w:t>Au lancement de l’application, l’application affichera la liste des devoirs</w:t>
+      </w:r>
+      <w:r>
+        <w:rPr>
+          <w:lang w:val="fr-FR"/>
+        </w:rPr>
+        <w:t>.</w:t>
       </w:r>
     </w:p>
     <w:p>
       <w:pPr>
-        <w:pStyle w:val="Paragraphedeliste"/>
-        <w:numPr>
-          <w:ilvl w:val="0"/>
-          <w:numId w:val="1"/>
-        </w:numPr>
-        <w:rPr>
-          <w:lang w:val="fr-FR"/>
-        </w:rPr>
-      </w:pPr>
-      <w:r>
-        <w:rPr>
-          <w:lang w:val="fr-FR"/>
-        </w:rPr>
-        <w:t>Nom du devoir</w:t>
-      </w:r>
-      <w:r>
-        <w:rPr>
-          <w:lang w:val="fr-FR"/>
-        </w:rPr>
-        <w:t xml:space="preserve"> : </w:t>
-      </w:r>
-      <w:r>
-        <w:rPr>
-          <w:lang w:val="fr-FR"/>
-        </w:rPr>
-        <w:t>T</w:t>
-      </w:r>
-      <w:r>
-        <w:rPr>
-          <w:lang w:val="fr-FR"/>
-        </w:rPr>
-        <w:t>itre au devoir</w:t>
-      </w:r>
-    </w:p>
-    <w:p>
-      <w:pPr>
-        <w:pStyle w:val="Paragraphedeliste"/>
-        <w:numPr>
-          <w:ilvl w:val="0"/>
-          <w:numId w:val="1"/>
-        </w:numPr>
-        <w:rPr>
-          <w:lang w:val="fr-FR"/>
-        </w:rPr>
-      </w:pPr>
-      <w:r>
-        <w:rPr>
-          <w:lang w:val="fr-FR"/>
-        </w:rPr>
-        <w:t>Date : Entrer la date au format xx/xx/</w:t>
-      </w:r>
-      <w:proofErr w:type="spellStart"/>
-      <w:r>
-        <w:rPr>
-          <w:lang w:val="fr-FR"/>
-        </w:rPr>
-        <w:t>xx</w:t>
-      </w:r>
-      <w:r>
-        <w:rPr>
-          <w:lang w:val="fr-FR"/>
-        </w:rPr>
-        <w:t>xx</w:t>
-      </w:r>
-      <w:proofErr w:type="spellEnd"/>
-      <w:r>
-        <w:rPr>
-          <w:lang w:val="fr-FR"/>
-        </w:rPr>
-        <w:t xml:space="preserve"> ou cliquer sur le bouton pour afficher un calendrier</w:t>
-      </w:r>
-    </w:p>
-    <w:p>
-      <w:pPr>
-        <w:rPr>
-          <w:lang w:val="fr-FR"/>
-        </w:rPr>
-      </w:pPr>
-      <w:r>
-        <w:rPr>
-          <w:lang w:val="fr-FR"/>
-        </w:rPr>
-        <w:t>Cliquer sur « Créer » pour valider la création du devoir, il apparaitra dans la liste</w:t>
-      </w:r>
-      <w:r>
-        <w:rPr>
-          <w:lang w:val="fr-FR"/>
-        </w:rPr>
-        <w:t xml:space="preserve"> des devoirs</w:t>
-      </w:r>
-      <w:r>
-        <w:rPr>
-          <w:lang w:val="fr-FR"/>
-        </w:rPr>
-        <w:t xml:space="preserve"> de l’interface de lancement.</w:t>
-      </w:r>
-      <w:r>
-        <w:rPr>
-          <w:lang w:val="fr-FR"/>
-        </w:rPr>
-        <w:t xml:space="preserve"> Vous pouvez créer plusieurs devoirs d’affiler. Pour retourner sur la page principale, cliquer sur « quitter ».</w:t>
-      </w:r>
-    </w:p>
-    <w:p>
-      <w:pPr>
-        <w:pStyle w:val="Titre1"/>
-        <w:rPr>
-          <w:lang w:val="fr-FR"/>
-        </w:rPr>
-      </w:pPr>
-      <w:r>
-        <w:rPr>
-          <w:lang w:val="fr-FR"/>
-        </w:rPr>
-        <w:lastRenderedPageBreak/>
-        <w:t>Lister les devoirs.</w:t>
-      </w:r>
-    </w:p>
-    <w:p>
-      <w:pPr>
-        <w:jc w:val="both"/>
-        <w:rPr>
-          <w:lang w:val="fr-FR"/>
-        </w:rPr>
-      </w:pPr>
-      <w:r>
-        <w:rPr>
-          <w:lang w:val="fr-FR"/>
-        </w:rPr>
-        <w:t>Au lancement de l’application, l’application affichera la liste des devoirs</w:t>
-      </w:r>
-      <w:r>
-        <w:rPr>
-          <w:lang w:val="fr-FR"/>
-        </w:rPr>
-        <w:t>.</w:t>
-      </w:r>
-    </w:p>
-    <w:p>
-      <w:pPr>
         <w:jc w:val="center"/>
         <w:rPr>
           <w:lang w:val="fr-FR"/>
         </w:rPr>
       </w:pPr>
+      <w:bookmarkStart w:id="0" w:name="_GoBack"/>
       <w:r>
         <w:rPr>
           <w:noProof/>
@@ -912,6 +1599,7 @@
           </wp:inline>
         </w:drawing>
       </w:r>
+      <w:bookmarkEnd w:id="0"/>
     </w:p>
     <w:p>
       <w:pPr>
@@ -929,7 +1617,19 @@
         <w:rPr>
           <w:lang w:val="fr-FR"/>
         </w:rPr>
-        <w:t xml:space="preserve"> sur un devoir dans la liste, vous serez invité à modifier le devoir.</w:t>
+        <w:t xml:space="preserve"> sur un devoir d</w:t>
+      </w:r>
+      <w:r>
+        <w:rPr>
+          <w:lang w:val="fr-FR"/>
+        </w:rPr>
+        <w:t>e</w:t>
+      </w:r>
+      <w:r>
+        <w:rPr>
+          <w:lang w:val="fr-FR"/>
+        </w:rPr>
+        <w:t xml:space="preserve"> la liste, vous serez invité à modifier le devoir.</w:t>
       </w:r>
       <w:r>
         <w:rPr>
@@ -943,13 +1643,23 @@
         </w:rPr>
         <w:t>, e</w:t>
       </w:r>
-      <w:bookmarkStart w:id="0" w:name="_GoBack"/>
-      <w:bookmarkEnd w:id="0"/>
-      <w:r>
-        <w:rPr>
-          <w:lang w:val="fr-FR"/>
-        </w:rPr>
-        <w:t>nsuite « Quitter ».</w:t>
+      <w:r>
+        <w:rPr>
+          <w:lang w:val="fr-FR"/>
+        </w:rPr>
+        <w:t>nsuite « Quitter »</w:t>
+      </w:r>
+      <w:r>
+        <w:rPr>
+          <w:lang w:val="fr-FR"/>
+        </w:rPr>
+        <w:t xml:space="preserve"> pour revenir à l’interface principale</w:t>
+      </w:r>
+      <w:r>
+        <w:rPr>
+          <w:lang w:val="fr-FR"/>
+        </w:rPr>
+        <w:t>.</w:t>
       </w:r>
     </w:p>
     <w:p>
@@ -962,11 +1672,134 @@
       <w:r>
         <w:rPr>
           <w:noProof/>
+          <w:lang w:val="fr-FR" w:eastAsia="fr-FR"/>
         </w:rPr>
         <mc:AlternateContent>
           <mc:Choice Requires="wps">
             <w:drawing>
-              <wp:anchor distT="0" distB="0" distL="114300" distR="114300" simplePos="0" relativeHeight="251667456" behindDoc="0" locked="0" layoutInCell="1" allowOverlap="1" wp14:anchorId="174EA7B7" wp14:editId="3F84CEDA">
+              <wp:anchor distT="0" distB="0" distL="114300" distR="114300" simplePos="0" relativeHeight="251661312" behindDoc="0" locked="0" layoutInCell="1" allowOverlap="1" wp14:anchorId="68402A86" wp14:editId="00AC39AA">
+                <wp:simplePos x="0" y="0"/>
+                <wp:positionH relativeFrom="column">
+                  <wp:posOffset>4048124</wp:posOffset>
+                </wp:positionH>
+                <wp:positionV relativeFrom="paragraph">
+                  <wp:posOffset>2176779</wp:posOffset>
+                </wp:positionV>
+                <wp:extent cx="1190625" cy="504825"/>
+                <wp:effectExtent l="19050" t="19050" r="28575" b="28575"/>
+                <wp:wrapNone/>
+                <wp:docPr id="8" name="Rectangle 8"/>
+                <wp:cNvGraphicFramePr/>
+                <a:graphic xmlns:a="http://schemas.openxmlformats.org/drawingml/2006/main">
+                  <a:graphicData uri="http://schemas.microsoft.com/office/word/2010/wordprocessingShape">
+                    <wps:wsp>
+                      <wps:cNvSpPr/>
+                      <wps:spPr>
+                        <a:xfrm>
+                          <a:off x="0" y="0"/>
+                          <a:ext cx="1190625" cy="504825"/>
+                        </a:xfrm>
+                        <a:prstGeom prst="rect">
+                          <a:avLst/>
+                        </a:prstGeom>
+                        <a:noFill/>
+                        <a:ln w="38100">
+                          <a:solidFill>
+                            <a:srgbClr val="FF0000"/>
+                          </a:solidFill>
+                        </a:ln>
+                      </wps:spPr>
+                      <wps:style>
+                        <a:lnRef idx="2">
+                          <a:schemeClr val="accent1">
+                            <a:shade val="50000"/>
+                          </a:schemeClr>
+                        </a:lnRef>
+                        <a:fillRef idx="1">
+                          <a:schemeClr val="accent1"/>
+                        </a:fillRef>
+                        <a:effectRef idx="0">
+                          <a:schemeClr val="accent1"/>
+                        </a:effectRef>
+                        <a:fontRef idx="minor">
+                          <a:schemeClr val="lt1"/>
+                        </a:fontRef>
+                      </wps:style>
+                      <wps:bodyPr rot="0" spcFirstLastPara="0" vertOverflow="overflow" horzOverflow="overflow" vert="horz" wrap="square" lIns="91440" tIns="45720" rIns="91440" bIns="45720" numCol="1" spcCol="0" rtlCol="0" fromWordArt="0" anchor="ctr" anchorCtr="0" forceAA="0" compatLnSpc="1">
+                        <a:prstTxWarp prst="textNoShape">
+                          <a:avLst/>
+                        </a:prstTxWarp>
+                        <a:noAutofit/>
+                      </wps:bodyPr>
+                    </wps:wsp>
+                  </a:graphicData>
+                </a:graphic>
+                <wp14:sizeRelH relativeFrom="margin">
+                  <wp14:pctWidth>0</wp14:pctWidth>
+                </wp14:sizeRelH>
+                <wp14:sizeRelV relativeFrom="margin">
+                  <wp14:pctHeight>0</wp14:pctHeight>
+                </wp14:sizeRelV>
+              </wp:anchor>
+            </w:drawing>
+          </mc:Choice>
+          <mc:Fallback>
+            <w:pict>
+              <v:rect w14:anchorId="63FDD6C8" id="Rectangle 8" o:spid="_x0000_s1026" style="position:absolute;margin-left:318.75pt;margin-top:171.4pt;width:93.75pt;height:39.75pt;z-index:251661312;visibility:visible;mso-wrap-style:square;mso-width-percent:0;mso-height-percent:0;mso-wrap-distance-left:9pt;mso-wrap-distance-top:0;mso-wrap-distance-right:9pt;mso-wrap-distance-bottom:0;mso-position-horizontal:absolute;mso-position-horizontal-relative:text;mso-position-vertical:absolute;mso-position-vertical-relative:text;mso-width-percent:0;mso-height-percent:0;mso-width-relative:margin;mso-height-relative:margin;v-text-anchor:middle" o:gfxdata="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" filled="f" strokecolor="red" strokeweight="3pt"/>
+            </w:pict>
+          </mc:Fallback>
+        </mc:AlternateContent>
+      </w:r>
+      <w:r>
+        <w:rPr>
+          <w:noProof/>
+          <w:lang w:val="fr-FR" w:eastAsia="fr-FR"/>
+        </w:rPr>
+        <w:drawing>
+          <wp:inline distT="0" distB="0" distL="0" distR="0" wp14:anchorId="290DF59F" wp14:editId="179497AD">
+            <wp:extent cx="3733800" cy="2876550"/>
+            <wp:effectExtent l="0" t="0" r="0" b="0"/>
+            <wp:docPr id="1" name="Image 1"/>
+            <wp:cNvGraphicFramePr>
+              <a:graphicFrameLocks xmlns:a="http://schemas.openxmlformats.org/drawingml/2006/main" noChangeAspect="1"/>
+            </wp:cNvGraphicFramePr>
+            <a:graphic xmlns:a="http://schemas.openxmlformats.org/drawingml/2006/main">
+              <a:graphicData uri="http://schemas.openxmlformats.org/drawingml/2006/picture">
+                <pic:pic xmlns:pic="http://schemas.openxmlformats.org/drawingml/2006/picture">
+                  <pic:nvPicPr>
+                    <pic:cNvPr id="1" name=""/>
+                    <pic:cNvPicPr/>
+                  </pic:nvPicPr>
+                  <pic:blipFill>
+                    <a:blip r:embed="rId9"/>
+                    <a:stretch>
+                      <a:fillRect/>
+                    </a:stretch>
+                  </pic:blipFill>
+                  <pic:spPr>
+                    <a:xfrm>
+                      <a:off x="0" y="0"/>
+                      <a:ext cx="3733800" cy="2876550"/>
+                    </a:xfrm>
+                    <a:prstGeom prst="rect">
+                      <a:avLst/>
+                    </a:prstGeom>
+                  </pic:spPr>
+                </pic:pic>
+              </a:graphicData>
+            </a:graphic>
+          </wp:inline>
+        </w:drawing>
+      </w:r>
+      <w:r>
+        <w:rPr>
+          <w:noProof/>
+          <w:lang w:val="fr-FR" w:eastAsia="fr-FR"/>
+        </w:rPr>
+        <mc:AlternateContent>
+          <mc:Choice Requires="wps">
+            <w:drawing>
+              <wp:anchor distT="0" distB="0" distL="114300" distR="114300" simplePos="0" relativeHeight="251667456" behindDoc="0" locked="0" layoutInCell="1" allowOverlap="1" wp14:anchorId="3A8B8331" wp14:editId="1534C33F">
                 <wp:simplePos x="0" y="0"/>
                 <wp:positionH relativeFrom="column">
                   <wp:posOffset>2438400</wp:posOffset>
@@ -1111,11 +1944,12 @@
       <w:r>
         <w:rPr>
           <w:noProof/>
+          <w:lang w:val="fr-FR" w:eastAsia="fr-FR"/>
         </w:rPr>
         <mc:AlternateContent>
           <mc:Choice Requires="wps">
             <w:drawing>
-              <wp:anchor distT="0" distB="0" distL="114300" distR="114300" simplePos="0" relativeHeight="251665408" behindDoc="0" locked="0" layoutInCell="1" allowOverlap="1" wp14:anchorId="18D8CDFF" wp14:editId="50636F07">
+              <wp:anchor distT="0" distB="0" distL="114300" distR="114300" simplePos="0" relativeHeight="251665408" behindDoc="0" locked="0" layoutInCell="1" allowOverlap="1" wp14:anchorId="24331690" wp14:editId="56F56183">
                 <wp:simplePos x="0" y="0"/>
                 <wp:positionH relativeFrom="column">
                   <wp:posOffset>4871720</wp:posOffset>
@@ -1265,7 +2099,7 @@
         <mc:AlternateContent>
           <mc:Choice Requires="wps">
             <w:drawing>
-              <wp:anchor distT="0" distB="0" distL="114300" distR="114300" simplePos="0" relativeHeight="251663360" behindDoc="0" locked="0" layoutInCell="1" allowOverlap="1" wp14:anchorId="52F98E22" wp14:editId="4ACE9B12">
+              <wp:anchor distT="0" distB="0" distL="114300" distR="114300" simplePos="0" relativeHeight="251663360" behindDoc="0" locked="0" layoutInCell="1" allowOverlap="1" wp14:anchorId="1EAAB835" wp14:editId="16698606">
                 <wp:simplePos x="0" y="0"/>
                 <wp:positionH relativeFrom="column">
                   <wp:posOffset>1638300</wp:posOffset>
@@ -1333,165 +2167,15 @@
           </mc:Choice>
           <mc:Fallback>
             <w:pict>
-              <v:rect w14:anchorId="21CC0787" id="Rectangle 9" o:spid="_x0000_s1026" style="position:absolute;margin-left:129pt;margin-top:163.2pt;width:66.75pt;height:55.5pt;z-index:251663360;visibility:visible;mso-wrap-style:square;mso-width-percent:0;mso-height-percent:0;mso-wrap-distance-left:9pt;mso-wrap-distance-top:0;mso-wrap-distance-right:9pt;mso-wrap-distance-bottom:0;mso-position-horizontal:absolute;mso-position-horizontal-relative:text;mso-position-vertical:absolute;mso-position-vertical-relative:text;mso-width-percent:0;mso-height-percent:0;mso-width-relative:margin;mso-height-relative:margin;v-text-anchor:middle" o:gfxdata="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" filled="f" strokecolor="red" strokeweight="3pt"/>
+              <v:rect w14:anchorId="1D545C9F" id="Rectangle 9" o:spid="_x0000_s1026" style="position:absolute;margin-left:129pt;margin-top:163.2pt;width:66.75pt;height:55.5pt;z-index:251663360;visibility:visible;mso-wrap-style:square;mso-width-percent:0;mso-height-percent:0;mso-wrap-distance-left:9pt;mso-wrap-distance-top:0;mso-wrap-distance-right:9pt;mso-wrap-distance-bottom:0;mso-position-horizontal:absolute;mso-position-horizontal-relative:text;mso-position-vertical:absolute;mso-position-vertical-relative:text;mso-width-percent:0;mso-height-percent:0;mso-width-relative:margin;mso-height-relative:margin;v-text-anchor:middle" o:gfxdata="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" filled="f" strokecolor="red" strokeweight="3pt"/>
             </w:pict>
           </mc:Fallback>
         </mc:AlternateContent>
       </w:r>
-      <w:r>
-        <w:rPr>
-          <w:noProof/>
-          <w:lang w:val="fr-FR" w:eastAsia="fr-FR"/>
-        </w:rPr>
-        <mc:AlternateContent>
-          <mc:Choice Requires="wps">
-            <w:drawing>
-              <wp:anchor distT="0" distB="0" distL="114300" distR="114300" simplePos="0" relativeHeight="251661312" behindDoc="0" locked="0" layoutInCell="1" allowOverlap="1" wp14:anchorId="731FF0E1" wp14:editId="2B68E4CC">
-                <wp:simplePos x="0" y="0"/>
-                <wp:positionH relativeFrom="column">
-                  <wp:posOffset>3686176</wp:posOffset>
-                </wp:positionH>
-                <wp:positionV relativeFrom="paragraph">
-                  <wp:posOffset>2072640</wp:posOffset>
-                </wp:positionV>
-                <wp:extent cx="1238250" cy="704850"/>
-                <wp:effectExtent l="19050" t="19050" r="19050" b="19050"/>
-                <wp:wrapNone/>
-                <wp:docPr id="8" name="Rectangle 8"/>
-                <wp:cNvGraphicFramePr/>
-                <a:graphic xmlns:a="http://schemas.openxmlformats.org/drawingml/2006/main">
-                  <a:graphicData uri="http://schemas.microsoft.com/office/word/2010/wordprocessingShape">
-                    <wps:wsp>
-                      <wps:cNvSpPr/>
-                      <wps:spPr>
-                        <a:xfrm>
-                          <a:off x="0" y="0"/>
-                          <a:ext cx="1238250" cy="704850"/>
-                        </a:xfrm>
-                        <a:prstGeom prst="rect">
-                          <a:avLst/>
-                        </a:prstGeom>
-                        <a:noFill/>
-                        <a:ln w="38100">
-                          <a:solidFill>
-                            <a:srgbClr val="FF0000"/>
-                          </a:solidFill>
-                        </a:ln>
-                      </wps:spPr>
-                      <wps:style>
-                        <a:lnRef idx="2">
-                          <a:schemeClr val="accent1">
-                            <a:shade val="50000"/>
-                          </a:schemeClr>
-                        </a:lnRef>
-                        <a:fillRef idx="1">
-                          <a:schemeClr val="accent1"/>
-                        </a:fillRef>
-                        <a:effectRef idx="0">
-                          <a:schemeClr val="accent1"/>
-                        </a:effectRef>
-                        <a:fontRef idx="minor">
-                          <a:schemeClr val="lt1"/>
-                        </a:fontRef>
-                      </wps:style>
-                      <wps:bodyPr rot="0" spcFirstLastPara="0" vertOverflow="overflow" horzOverflow="overflow" vert="horz" wrap="square" lIns="91440" tIns="45720" rIns="91440" bIns="45720" numCol="1" spcCol="0" rtlCol="0" fromWordArt="0" anchor="ctr" anchorCtr="0" forceAA="0" compatLnSpc="1">
-                        <a:prstTxWarp prst="textNoShape">
-                          <a:avLst/>
-                        </a:prstTxWarp>
-                        <a:noAutofit/>
-                      </wps:bodyPr>
-                    </wps:wsp>
-                  </a:graphicData>
-                </a:graphic>
-                <wp14:sizeRelH relativeFrom="margin">
-                  <wp14:pctWidth>0</wp14:pctWidth>
-                </wp14:sizeRelH>
-                <wp14:sizeRelV relativeFrom="margin">
-                  <wp14:pctHeight>0</wp14:pctHeight>
-                </wp14:sizeRelV>
-              </wp:anchor>
-            </w:drawing>
-          </mc:Choice>
-          <mc:Fallback>
-            <w:pict>
-              <v:rect w14:anchorId="49BC0F7C" id="Rectangle 8" o:spid="_x0000_s1026" style="position:absolute;margin-left:290.25pt;margin-top:163.2pt;width:97.5pt;height:55.5pt;z-index:251661312;visibility:visible;mso-wrap-style:square;mso-width-percent:0;mso-height-percent:0;mso-wrap-distance-left:9pt;mso-wrap-distance-top:0;mso-wrap-distance-right:9pt;mso-wrap-distance-bottom:0;mso-position-horizontal:absolute;mso-position-horizontal-relative:text;mso-position-vertical:absolute;mso-position-vertical-relative:text;mso-width-percent:0;mso-height-percent:0;mso-width-relative:margin;mso-height-relative:margin;v-text-anchor:middle" o:gfxdata="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" filled="f" strokecolor="red" strokeweight="3pt"/>
-            </w:pict>
-          </mc:Fallback>
-        </mc:AlternateContent>
-      </w:r>
-      <w:r>
-        <w:rPr>
-          <w:noProof/>
-          <w:lang w:val="fr-FR" w:eastAsia="fr-FR"/>
-        </w:rPr>
-        <w:drawing>
-          <wp:inline distT="0" distB="0" distL="0" distR="0" wp14:anchorId="721E1FBA" wp14:editId="08B41690">
-            <wp:extent cx="3724275" cy="2867025"/>
-            <wp:effectExtent l="0" t="0" r="9525" b="9525"/>
-            <wp:docPr id="1" name="Image 1"/>
-            <wp:cNvGraphicFramePr>
-              <a:graphicFrameLocks xmlns:a="http://schemas.openxmlformats.org/drawingml/2006/main" noChangeAspect="1"/>
-            </wp:cNvGraphicFramePr>
-            <a:graphic xmlns:a="http://schemas.openxmlformats.org/drawingml/2006/main">
-              <a:graphicData uri="http://schemas.openxmlformats.org/drawingml/2006/picture">
-                <pic:pic xmlns:pic="http://schemas.openxmlformats.org/drawingml/2006/picture">
-                  <pic:nvPicPr>
-                    <pic:cNvPr id="1" name=""/>
-                    <pic:cNvPicPr/>
-                  </pic:nvPicPr>
-                  <pic:blipFill>
-                    <a:blip r:embed="rId7"/>
-                    <a:stretch>
-                      <a:fillRect/>
-                    </a:stretch>
-                  </pic:blipFill>
-                  <pic:spPr>
-                    <a:xfrm>
-                      <a:off x="0" y="0"/>
-                      <a:ext cx="3724275" cy="2867025"/>
-                    </a:xfrm>
-                    <a:prstGeom prst="rect">
-                      <a:avLst/>
-                    </a:prstGeom>
-                  </pic:spPr>
-                </pic:pic>
-              </a:graphicData>
-            </a:graphic>
-          </wp:inline>
-        </w:drawing>
-      </w:r>
     </w:p>
     <w:p>
       <w:pPr>
         <w:pStyle w:val="Titre1"/>
-        <w:rPr>
-          <w:lang w:val="fr-FR"/>
-        </w:rPr>
-      </w:pPr>
-    </w:p>
-    <w:p>
-      <w:pPr>
-        <w:rPr>
-          <w:lang w:val="fr-FR"/>
-        </w:rPr>
-      </w:pPr>
-    </w:p>
-    <w:p>
-      <w:pPr>
-        <w:rPr>
-          <w:lang w:val="fr-FR"/>
-        </w:rPr>
-      </w:pPr>
-    </w:p>
-    <w:p>
-      <w:pPr>
-        <w:rPr>
-          <w:lang w:val="fr-FR"/>
-        </w:rPr>
-      </w:pPr>
-    </w:p>
-    <w:p>
-      <w:pPr>
         <w:rPr>
           <w:lang w:val="fr-FR"/>
         </w:rPr>

</xml_diff>